<commit_message>
Add Api project and call sample code from Typescript.
</commit_message>
<xml_diff>
--- a/docs/Creating a .NET Core 3.1 Application.docx
+++ b/docs/Creating a .NET Core 3.1 Application.docx
@@ -76,13 +76,11 @@
     </w:p>
     <w:p>
       <w:r>
-        <w:t xml:space="preserve">I’m creating a solution called </w:t>
-      </w:r>
-      <w:proofErr w:type="spellStart"/>
-      <w:r>
-        <w:t>EntMgr</w:t>
-      </w:r>
-      <w:proofErr w:type="spellEnd"/>
+        <w:t>I’m creating a solution called EntMgr</w:t>
+      </w:r>
+      <w:r>
+        <w:t>, but you should be able to rename the solution file to whatever you want</w:t>
+      </w:r>
       <w:r>
         <w:t>.</w:t>
       </w:r>
@@ -94,11 +92,9 @@
       <w:r>
         <w:t xml:space="preserve">Create </w:t>
       </w:r>
-      <w:proofErr w:type="spellStart"/>
-      <w:r>
-        <w:t>EntMgr</w:t>
-      </w:r>
-      <w:proofErr w:type="spellEnd"/>
+      <w:r>
+        <w:t>the Website</w:t>
+      </w:r>
       <w:r>
         <w:t xml:space="preserve"> Project</w:t>
       </w:r>
@@ -135,23 +131,7 @@
     </w:p>
     <w:p>
       <w:r>
-        <w:t xml:space="preserve">In </w:t>
-      </w:r>
-      <w:proofErr w:type="spellStart"/>
-      <w:r>
-        <w:t>tsconfig.json</w:t>
-      </w:r>
-      <w:proofErr w:type="spellEnd"/>
-      <w:r>
-        <w:t>, remove the “</w:t>
-      </w:r>
-      <w:proofErr w:type="spellStart"/>
-      <w:r>
-        <w:t>outDir</w:t>
-      </w:r>
-      <w:proofErr w:type="spellEnd"/>
-      <w:r>
-        <w:t>” line.</w:t>
+        <w:t>In tsconfig.json, remove the “outDir” line.</w:t>
       </w:r>
     </w:p>
     <w:p>
@@ -167,23 +147,7 @@
         </w:r>
       </w:hyperlink>
       <w:r>
-        <w:t>, they discuss updating the “</w:t>
-      </w:r>
-      <w:proofErr w:type="spellStart"/>
-      <w:r>
-        <w:t>devDependencies</w:t>
-      </w:r>
-      <w:proofErr w:type="spellEnd"/>
-      <w:r>
-        <w:t xml:space="preserve">” section of the </w:t>
-      </w:r>
-      <w:proofErr w:type="spellStart"/>
-      <w:r>
-        <w:t>package.json</w:t>
-      </w:r>
-      <w:proofErr w:type="spellEnd"/>
-      <w:r>
-        <w:t xml:space="preserve"> file. Start here and follow along. Stop when you get to the section “Write a HTML page”.</w:t>
+        <w:t>, they discuss updating the “devDependencies” section of the package.json file. Start here and follow along. Stop when you get to the section “Write a HTML page”.</w:t>
       </w:r>
     </w:p>
     <w:p>
@@ -196,23 +160,7 @@
     </w:p>
     <w:p>
       <w:r>
-        <w:t xml:space="preserve">Set up modules by changing </w:t>
-      </w:r>
-      <w:proofErr w:type="spellStart"/>
-      <w:r>
-        <w:t>compilerOptions</w:t>
-      </w:r>
-      <w:proofErr w:type="spellEnd"/>
-      <w:r>
-        <w:t xml:space="preserve"> in </w:t>
-      </w:r>
-      <w:proofErr w:type="spellStart"/>
-      <w:r>
-        <w:t>tsconfig.json</w:t>
-      </w:r>
-      <w:proofErr w:type="spellEnd"/>
-      <w:r>
-        <w:t xml:space="preserve"> to this:</w:t>
+        <w:t>Set up modules by changing compilerOptions in tsconfig.json to this:</w:t>
       </w:r>
     </w:p>
     <w:p>
@@ -244,29 +192,7 @@
           <w:sz w:val="19"/>
           <w:szCs w:val="19"/>
         </w:rPr>
-        <w:t>"</w:t>
-      </w:r>
-      <w:proofErr w:type="spellStart"/>
-      <w:proofErr w:type="gramStart"/>
-      <w:r>
-        <w:rPr>
-          <w:rFonts w:ascii="Consolas" w:hAnsi="Consolas" w:cs="Consolas"/>
-          <w:color w:val="2E75B6"/>
-          <w:sz w:val="19"/>
-          <w:szCs w:val="19"/>
-        </w:rPr>
-        <w:t>compilerOptions</w:t>
-      </w:r>
-      <w:proofErr w:type="spellEnd"/>
-      <w:proofErr w:type="gramEnd"/>
-      <w:r>
-        <w:rPr>
-          <w:rFonts w:ascii="Consolas" w:hAnsi="Consolas" w:cs="Consolas"/>
-          <w:color w:val="2E75B6"/>
-          <w:sz w:val="19"/>
-          <w:szCs w:val="19"/>
-        </w:rPr>
-        <w:t>"</w:t>
+        <w:t>"compilerOptions"</w:t>
       </w:r>
       <w:r>
         <w:rPr>
@@ -307,29 +233,7 @@
           <w:sz w:val="19"/>
           <w:szCs w:val="19"/>
         </w:rPr>
-        <w:t>"</w:t>
-      </w:r>
-      <w:proofErr w:type="spellStart"/>
-      <w:proofErr w:type="gramStart"/>
-      <w:r>
-        <w:rPr>
-          <w:rFonts w:ascii="Consolas" w:hAnsi="Consolas" w:cs="Consolas"/>
-          <w:color w:val="2E75B6"/>
-          <w:sz w:val="19"/>
-          <w:szCs w:val="19"/>
-        </w:rPr>
-        <w:t>esModuleInterop</w:t>
-      </w:r>
-      <w:proofErr w:type="spellEnd"/>
-      <w:proofErr w:type="gramEnd"/>
-      <w:r>
-        <w:rPr>
-          <w:rFonts w:ascii="Consolas" w:hAnsi="Consolas" w:cs="Consolas"/>
-          <w:color w:val="2E75B6"/>
-          <w:sz w:val="19"/>
-          <w:szCs w:val="19"/>
-        </w:rPr>
-        <w:t>"</w:t>
+        <w:t>"esModuleInterop"</w:t>
       </w:r>
       <w:r>
         <w:rPr>
@@ -388,29 +292,7 @@
           <w:sz w:val="19"/>
           <w:szCs w:val="19"/>
         </w:rPr>
-        <w:t>"</w:t>
-      </w:r>
-      <w:proofErr w:type="spellStart"/>
-      <w:proofErr w:type="gramStart"/>
-      <w:r>
-        <w:rPr>
-          <w:rFonts w:ascii="Consolas" w:hAnsi="Consolas" w:cs="Consolas"/>
-          <w:color w:val="2E75B6"/>
-          <w:sz w:val="19"/>
-          <w:szCs w:val="19"/>
-        </w:rPr>
-        <w:t>forceConsistentCasingInFileNames</w:t>
-      </w:r>
-      <w:proofErr w:type="spellEnd"/>
-      <w:proofErr w:type="gramEnd"/>
-      <w:r>
-        <w:rPr>
-          <w:rFonts w:ascii="Consolas" w:hAnsi="Consolas" w:cs="Consolas"/>
-          <w:color w:val="2E75B6"/>
-          <w:sz w:val="19"/>
-          <w:szCs w:val="19"/>
-        </w:rPr>
-        <w:t>"</w:t>
+        <w:t>"forceConsistentCasingInFileNames"</w:t>
       </w:r>
       <w:r>
         <w:rPr>
@@ -469,27 +351,7 @@
           <w:sz w:val="19"/>
           <w:szCs w:val="19"/>
         </w:rPr>
-        <w:t>"</w:t>
-      </w:r>
-      <w:proofErr w:type="gramStart"/>
-      <w:r>
-        <w:rPr>
-          <w:rFonts w:ascii="Consolas" w:hAnsi="Consolas" w:cs="Consolas"/>
-          <w:color w:val="2E75B6"/>
-          <w:sz w:val="19"/>
-          <w:szCs w:val="19"/>
-        </w:rPr>
-        <w:t>module</w:t>
-      </w:r>
-      <w:proofErr w:type="gramEnd"/>
-      <w:r>
-        <w:rPr>
-          <w:rFonts w:ascii="Consolas" w:hAnsi="Consolas" w:cs="Consolas"/>
-          <w:color w:val="2E75B6"/>
-          <w:sz w:val="19"/>
-          <w:szCs w:val="19"/>
-        </w:rPr>
-        <w:t>"</w:t>
+        <w:t>"module"</w:t>
       </w:r>
       <w:r>
         <w:rPr>
@@ -548,29 +410,7 @@
           <w:sz w:val="19"/>
           <w:szCs w:val="19"/>
         </w:rPr>
-        <w:t>"</w:t>
-      </w:r>
-      <w:proofErr w:type="spellStart"/>
-      <w:proofErr w:type="gramStart"/>
-      <w:r>
-        <w:rPr>
-          <w:rFonts w:ascii="Consolas" w:hAnsi="Consolas" w:cs="Consolas"/>
-          <w:color w:val="2E75B6"/>
-          <w:sz w:val="19"/>
-          <w:szCs w:val="19"/>
-        </w:rPr>
-        <w:t>moduleResolution</w:t>
-      </w:r>
-      <w:proofErr w:type="spellEnd"/>
-      <w:proofErr w:type="gramEnd"/>
-      <w:r>
-        <w:rPr>
-          <w:rFonts w:ascii="Consolas" w:hAnsi="Consolas" w:cs="Consolas"/>
-          <w:color w:val="2E75B6"/>
-          <w:sz w:val="19"/>
-          <w:szCs w:val="19"/>
-        </w:rPr>
-        <w:t>"</w:t>
+        <w:t>"moduleResolution"</w:t>
       </w:r>
       <w:r>
         <w:rPr>
@@ -629,29 +469,7 @@
           <w:sz w:val="19"/>
           <w:szCs w:val="19"/>
         </w:rPr>
-        <w:t>"</w:t>
-      </w:r>
-      <w:proofErr w:type="spellStart"/>
-      <w:proofErr w:type="gramStart"/>
-      <w:r>
-        <w:rPr>
-          <w:rFonts w:ascii="Consolas" w:hAnsi="Consolas" w:cs="Consolas"/>
-          <w:color w:val="2E75B6"/>
-          <w:sz w:val="19"/>
-          <w:szCs w:val="19"/>
-        </w:rPr>
-        <w:t>noEmitOnError</w:t>
-      </w:r>
-      <w:proofErr w:type="spellEnd"/>
-      <w:proofErr w:type="gramEnd"/>
-      <w:r>
-        <w:rPr>
-          <w:rFonts w:ascii="Consolas" w:hAnsi="Consolas" w:cs="Consolas"/>
-          <w:color w:val="2E75B6"/>
-          <w:sz w:val="19"/>
-          <w:szCs w:val="19"/>
-        </w:rPr>
-        <w:t>"</w:t>
+        <w:t>"noEmitOnError"</w:t>
       </w:r>
       <w:r>
         <w:rPr>
@@ -710,29 +528,7 @@
           <w:sz w:val="19"/>
           <w:szCs w:val="19"/>
         </w:rPr>
-        <w:t>"</w:t>
-      </w:r>
-      <w:proofErr w:type="spellStart"/>
-      <w:proofErr w:type="gramStart"/>
-      <w:r>
-        <w:rPr>
-          <w:rFonts w:ascii="Consolas" w:hAnsi="Consolas" w:cs="Consolas"/>
-          <w:color w:val="2E75B6"/>
-          <w:sz w:val="19"/>
-          <w:szCs w:val="19"/>
-        </w:rPr>
-        <w:t>noImplicitAny</w:t>
-      </w:r>
-      <w:proofErr w:type="spellEnd"/>
-      <w:proofErr w:type="gramEnd"/>
-      <w:r>
-        <w:rPr>
-          <w:rFonts w:ascii="Consolas" w:hAnsi="Consolas" w:cs="Consolas"/>
-          <w:color w:val="2E75B6"/>
-          <w:sz w:val="19"/>
-          <w:szCs w:val="19"/>
-        </w:rPr>
-        <w:t>"</w:t>
+        <w:t>"noImplicitAny"</w:t>
       </w:r>
       <w:r>
         <w:rPr>
@@ -791,29 +587,7 @@
           <w:sz w:val="19"/>
           <w:szCs w:val="19"/>
         </w:rPr>
-        <w:t>"</w:t>
-      </w:r>
-      <w:proofErr w:type="spellStart"/>
-      <w:proofErr w:type="gramStart"/>
-      <w:r>
-        <w:rPr>
-          <w:rFonts w:ascii="Consolas" w:hAnsi="Consolas" w:cs="Consolas"/>
-          <w:color w:val="2E75B6"/>
-          <w:sz w:val="19"/>
-          <w:szCs w:val="19"/>
-        </w:rPr>
-        <w:t>removeComments</w:t>
-      </w:r>
-      <w:proofErr w:type="spellEnd"/>
-      <w:proofErr w:type="gramEnd"/>
-      <w:r>
-        <w:rPr>
-          <w:rFonts w:ascii="Consolas" w:hAnsi="Consolas" w:cs="Consolas"/>
-          <w:color w:val="2E75B6"/>
-          <w:sz w:val="19"/>
-          <w:szCs w:val="19"/>
-        </w:rPr>
-        <w:t>"</w:t>
+        <w:t>"removeComments"</w:t>
       </w:r>
       <w:r>
         <w:rPr>
@@ -872,29 +646,7 @@
           <w:sz w:val="19"/>
           <w:szCs w:val="19"/>
         </w:rPr>
-        <w:t>"</w:t>
-      </w:r>
-      <w:proofErr w:type="spellStart"/>
-      <w:proofErr w:type="gramStart"/>
-      <w:r>
-        <w:rPr>
-          <w:rFonts w:ascii="Consolas" w:hAnsi="Consolas" w:cs="Consolas"/>
-          <w:color w:val="2E75B6"/>
-          <w:sz w:val="19"/>
-          <w:szCs w:val="19"/>
-        </w:rPr>
-        <w:t>sourceMap</w:t>
-      </w:r>
-      <w:proofErr w:type="spellEnd"/>
-      <w:proofErr w:type="gramEnd"/>
-      <w:r>
-        <w:rPr>
-          <w:rFonts w:ascii="Consolas" w:hAnsi="Consolas" w:cs="Consolas"/>
-          <w:color w:val="2E75B6"/>
-          <w:sz w:val="19"/>
-          <w:szCs w:val="19"/>
-        </w:rPr>
-        <w:t>"</w:t>
+        <w:t>"sourceMap"</w:t>
       </w:r>
       <w:r>
         <w:rPr>
@@ -953,27 +705,7 @@
           <w:sz w:val="19"/>
           <w:szCs w:val="19"/>
         </w:rPr>
-        <w:t>"</w:t>
-      </w:r>
-      <w:proofErr w:type="gramStart"/>
-      <w:r>
-        <w:rPr>
-          <w:rFonts w:ascii="Consolas" w:hAnsi="Consolas" w:cs="Consolas"/>
-          <w:color w:val="2E75B6"/>
-          <w:sz w:val="19"/>
-          <w:szCs w:val="19"/>
-        </w:rPr>
-        <w:t>strict</w:t>
-      </w:r>
-      <w:proofErr w:type="gramEnd"/>
-      <w:r>
-        <w:rPr>
-          <w:rFonts w:ascii="Consolas" w:hAnsi="Consolas" w:cs="Consolas"/>
-          <w:color w:val="2E75B6"/>
-          <w:sz w:val="19"/>
-          <w:szCs w:val="19"/>
-        </w:rPr>
-        <w:t>"</w:t>
+        <w:t>"strict"</w:t>
       </w:r>
       <w:r>
         <w:rPr>
@@ -1032,27 +764,7 @@
           <w:sz w:val="19"/>
           <w:szCs w:val="19"/>
         </w:rPr>
-        <w:t>"</w:t>
-      </w:r>
-      <w:proofErr w:type="gramStart"/>
-      <w:r>
-        <w:rPr>
-          <w:rFonts w:ascii="Consolas" w:hAnsi="Consolas" w:cs="Consolas"/>
-          <w:color w:val="2E75B6"/>
-          <w:sz w:val="19"/>
-          <w:szCs w:val="19"/>
-        </w:rPr>
-        <w:t>target</w:t>
-      </w:r>
-      <w:proofErr w:type="gramEnd"/>
-      <w:r>
-        <w:rPr>
-          <w:rFonts w:ascii="Consolas" w:hAnsi="Consolas" w:cs="Consolas"/>
-          <w:color w:val="2E75B6"/>
-          <w:sz w:val="19"/>
-          <w:szCs w:val="19"/>
-        </w:rPr>
-        <w:t>"</w:t>
+        <w:t>"target"</w:t>
       </w:r>
       <w:r>
         <w:rPr>
@@ -1109,18 +821,10 @@
         <w:t xml:space="preserve">In </w:t>
       </w:r>
       <w:r>
-        <w:t>_</w:t>
-      </w:r>
-      <w:proofErr w:type="spellStart"/>
-      <w:r>
-        <w:t>Layout</w:t>
-      </w:r>
-      <w:r>
-        <w:t>.cshtml</w:t>
-      </w:r>
-      <w:proofErr w:type="spellEnd"/>
-      <w:r>
-        <w:t xml:space="preserve">, </w:t>
+        <w:t>_Layout</w:t>
+      </w:r>
+      <w:r>
+        <w:t xml:space="preserve">.cshtml, </w:t>
       </w:r>
       <w:r>
         <w:t>change the lines that add the Typescript files to this:</w:t>
@@ -1146,11 +850,56 @@
           <w:sz w:val="19"/>
           <w:szCs w:val="19"/>
         </w:rPr>
+        <w:t xml:space="preserve">    </w:t>
+      </w:r>
+      <w:r>
+        <w:rPr>
+          <w:rFonts w:ascii="Consolas" w:hAnsi="Consolas" w:cs="Consolas"/>
+          <w:color w:val="0000FF"/>
+          <w:sz w:val="19"/>
+          <w:szCs w:val="19"/>
+        </w:rPr>
+        <w:t>&lt;</w:t>
+      </w:r>
+      <w:r>
+        <w:rPr>
+          <w:rFonts w:ascii="Consolas" w:hAnsi="Consolas" w:cs="Consolas"/>
+          <w:color w:val="800000"/>
+          <w:sz w:val="19"/>
+          <w:szCs w:val="19"/>
+        </w:rPr>
+        <w:t>script</w:t>
+      </w:r>
+      <w:r>
+        <w:rPr>
+          <w:rFonts w:ascii="Consolas" w:hAnsi="Consolas" w:cs="Consolas"/>
+          <w:color w:val="000000"/>
+          <w:sz w:val="19"/>
+          <w:szCs w:val="19"/>
+        </w:rPr>
         <w:t xml:space="preserve"> </w:t>
       </w:r>
       <w:r>
         <w:rPr>
           <w:rFonts w:ascii="Consolas" w:hAnsi="Consolas" w:cs="Consolas"/>
+          <w:color w:val="FF0000"/>
+          <w:sz w:val="19"/>
+          <w:szCs w:val="19"/>
+        </w:rPr>
+        <w:t>type</w:t>
+      </w:r>
+      <w:r>
+        <w:rPr>
+          <w:rFonts w:ascii="Consolas" w:hAnsi="Consolas" w:cs="Consolas"/>
+          <w:color w:val="0000FF"/>
+          <w:sz w:val="19"/>
+          <w:szCs w:val="19"/>
+        </w:rPr>
+        <w:t>="module"</w:t>
+      </w:r>
+      <w:r>
+        <w:rPr>
+          <w:rFonts w:ascii="Consolas" w:hAnsi="Consolas" w:cs="Consolas"/>
           <w:color w:val="000000"/>
           <w:sz w:val="19"/>
           <w:szCs w:val="19"/>
@@ -1160,11 +909,11 @@
       <w:r>
         <w:rPr>
           <w:rFonts w:ascii="Consolas" w:hAnsi="Consolas" w:cs="Consolas"/>
-          <w:color w:val="000000"/>
-          <w:sz w:val="19"/>
-          <w:szCs w:val="19"/>
-        </w:rPr>
-        <w:t xml:space="preserve">  </w:t>
+          <w:color w:val="FF0000"/>
+          <w:sz w:val="19"/>
+          <w:szCs w:val="19"/>
+        </w:rPr>
+        <w:t>src</w:t>
       </w:r>
       <w:r>
         <w:rPr>
@@ -1173,92 +922,7 @@
           <w:sz w:val="19"/>
           <w:szCs w:val="19"/>
         </w:rPr>
-        <w:t>&lt;</w:t>
-      </w:r>
-      <w:r>
-        <w:rPr>
-          <w:rFonts w:ascii="Consolas" w:hAnsi="Consolas" w:cs="Consolas"/>
-          <w:color w:val="800000"/>
-          <w:sz w:val="19"/>
-          <w:szCs w:val="19"/>
-        </w:rPr>
-        <w:t>script</w:t>
-      </w:r>
-      <w:r>
-        <w:rPr>
-          <w:rFonts w:ascii="Consolas" w:hAnsi="Consolas" w:cs="Consolas"/>
-          <w:color w:val="000000"/>
-          <w:sz w:val="19"/>
-          <w:szCs w:val="19"/>
-        </w:rPr>
-        <w:t xml:space="preserve"> </w:t>
-      </w:r>
-      <w:r>
-        <w:rPr>
-          <w:rFonts w:ascii="Consolas" w:hAnsi="Consolas" w:cs="Consolas"/>
-          <w:color w:val="FF0000"/>
-          <w:sz w:val="19"/>
-          <w:szCs w:val="19"/>
-        </w:rPr>
-        <w:t>type</w:t>
-      </w:r>
-      <w:r>
-        <w:rPr>
-          <w:rFonts w:ascii="Consolas" w:hAnsi="Consolas" w:cs="Consolas"/>
-          <w:color w:val="0000FF"/>
-          <w:sz w:val="19"/>
-          <w:szCs w:val="19"/>
-        </w:rPr>
-        <w:t>="module"</w:t>
-      </w:r>
-      <w:r>
-        <w:rPr>
-          <w:rFonts w:ascii="Consolas" w:hAnsi="Consolas" w:cs="Consolas"/>
-          <w:color w:val="000000"/>
-          <w:sz w:val="19"/>
-          <w:szCs w:val="19"/>
-        </w:rPr>
-        <w:t xml:space="preserve"> </w:t>
-      </w:r>
-      <w:proofErr w:type="spellStart"/>
-      <w:r>
-        <w:rPr>
-          <w:rFonts w:ascii="Consolas" w:hAnsi="Consolas" w:cs="Consolas"/>
-          <w:color w:val="FF0000"/>
-          <w:sz w:val="19"/>
-          <w:szCs w:val="19"/>
-        </w:rPr>
-        <w:t>src</w:t>
-      </w:r>
-      <w:proofErr w:type="spellEnd"/>
-      <w:r>
-        <w:rPr>
-          <w:rFonts w:ascii="Consolas" w:hAnsi="Consolas" w:cs="Consolas"/>
-          <w:color w:val="0000FF"/>
-          <w:sz w:val="19"/>
-          <w:szCs w:val="19"/>
-        </w:rPr>
-        <w:t>="~/</w:t>
-      </w:r>
-      <w:proofErr w:type="spellStart"/>
-      <w:r>
-        <w:rPr>
-          <w:rFonts w:ascii="Consolas" w:hAnsi="Consolas" w:cs="Consolas"/>
-          <w:color w:val="0000FF"/>
-          <w:sz w:val="19"/>
-          <w:szCs w:val="19"/>
-        </w:rPr>
-        <w:t>js</w:t>
-      </w:r>
-      <w:proofErr w:type="spellEnd"/>
-      <w:r>
-        <w:rPr>
-          <w:rFonts w:ascii="Consolas" w:hAnsi="Consolas" w:cs="Consolas"/>
-          <w:color w:val="0000FF"/>
-          <w:sz w:val="19"/>
-          <w:szCs w:val="19"/>
-        </w:rPr>
-        <w:t>/library.js"&gt;&lt;/</w:t>
+        <w:t>="~/js/library.js"&gt;&lt;/</w:t>
       </w:r>
       <w:r>
         <w:rPr>
@@ -1355,7 +1019,6 @@
         </w:rPr>
         <w:t xml:space="preserve"> </w:t>
       </w:r>
-      <w:proofErr w:type="spellStart"/>
       <w:r>
         <w:rPr>
           <w:rFonts w:ascii="Consolas" w:hAnsi="Consolas" w:cs="Consolas"/>
@@ -1365,7 +1028,6 @@
         </w:rPr>
         <w:t>src</w:t>
       </w:r>
-      <w:proofErr w:type="spellEnd"/>
       <w:r>
         <w:rPr>
           <w:rFonts w:ascii="Consolas" w:hAnsi="Consolas" w:cs="Consolas"/>
@@ -1373,9 +1035,17 @@
           <w:sz w:val="19"/>
           <w:szCs w:val="19"/>
         </w:rPr>
-        <w:t>="~/</w:t>
-      </w:r>
-      <w:proofErr w:type="spellStart"/>
+        <w:t>="~/js/app.js"&gt;&lt;/</w:t>
+      </w:r>
+      <w:r>
+        <w:rPr>
+          <w:rFonts w:ascii="Consolas" w:hAnsi="Consolas" w:cs="Consolas"/>
+          <w:color w:val="800000"/>
+          <w:sz w:val="19"/>
+          <w:szCs w:val="19"/>
+        </w:rPr>
+        <w:t>script</w:t>
+      </w:r>
       <w:r>
         <w:rPr>
           <w:rFonts w:ascii="Consolas" w:hAnsi="Consolas" w:cs="Consolas"/>
@@ -1383,9 +1053,25 @@
           <w:sz w:val="19"/>
           <w:szCs w:val="19"/>
         </w:rPr>
-        <w:t>js</w:t>
-      </w:r>
-      <w:proofErr w:type="spellEnd"/>
+        <w:t>&gt;</w:t>
+      </w:r>
+    </w:p>
+    <w:p/>
+    <w:p>
+      <w:r>
+        <w:t>By now, you should have two Typescript files: app.ts and library.ts. In library.ts, add “export” in front of the var jqtest and remove the last line that calls jqtest.showMsg().</w:t>
+      </w:r>
+    </w:p>
+    <w:p>
+      <w:r>
+        <w:lastRenderedPageBreak/>
+        <w:t>In app.ts, import</w:t>
+      </w:r>
+      <w:r>
+        <w:t xml:space="preserve"> jqtest:</w:t>
+      </w:r>
+    </w:p>
+    <w:p>
       <w:r>
         <w:rPr>
           <w:rFonts w:ascii="Consolas" w:hAnsi="Consolas" w:cs="Consolas"/>
@@ -1393,16 +1079,16 @@
           <w:sz w:val="19"/>
           <w:szCs w:val="19"/>
         </w:rPr>
-        <w:t>/app.js"&gt;&lt;/</w:t>
-      </w:r>
-      <w:r>
-        <w:rPr>
-          <w:rFonts w:ascii="Consolas" w:hAnsi="Consolas" w:cs="Consolas"/>
-          <w:color w:val="800000"/>
-          <w:sz w:val="19"/>
-          <w:szCs w:val="19"/>
-        </w:rPr>
-        <w:t>script</w:t>
+        <w:t>import</w:t>
+      </w:r>
+      <w:r>
+        <w:rPr>
+          <w:rFonts w:ascii="Consolas" w:hAnsi="Consolas" w:cs="Consolas"/>
+          <w:color w:val="000000"/>
+          <w:sz w:val="19"/>
+          <w:szCs w:val="19"/>
+        </w:rPr>
+        <w:t xml:space="preserve"> { jqtest } </w:t>
       </w:r>
       <w:r>
         <w:rPr>
@@ -1411,152 +1097,17 @@
           <w:sz w:val="19"/>
           <w:szCs w:val="19"/>
         </w:rPr>
-        <w:t>&gt;</w:t>
-      </w:r>
-    </w:p>
-    <w:p/>
-    <w:p>
-      <w:r>
-        <w:t xml:space="preserve">By now, you should have two Typescript files: </w:t>
-      </w:r>
-      <w:proofErr w:type="spellStart"/>
-      <w:r>
-        <w:t>app.ts</w:t>
-      </w:r>
-      <w:proofErr w:type="spellEnd"/>
-      <w:r>
-        <w:t xml:space="preserve"> and </w:t>
-      </w:r>
-      <w:proofErr w:type="spellStart"/>
-      <w:r>
-        <w:t>library.ts</w:t>
-      </w:r>
-      <w:proofErr w:type="spellEnd"/>
-      <w:r>
-        <w:t xml:space="preserve">. In </w:t>
-      </w:r>
-      <w:proofErr w:type="spellStart"/>
-      <w:r>
-        <w:t>library.ts</w:t>
-      </w:r>
-      <w:proofErr w:type="spellEnd"/>
-      <w:r>
-        <w:t xml:space="preserve">, add “export” in front of the </w:t>
-      </w:r>
-      <w:proofErr w:type="spellStart"/>
-      <w:r>
-        <w:t>var</w:t>
-      </w:r>
-      <w:proofErr w:type="spellEnd"/>
-      <w:r>
+        <w:t>from</w:t>
+      </w:r>
+      <w:r>
+        <w:rPr>
+          <w:rFonts w:ascii="Consolas" w:hAnsi="Consolas" w:cs="Consolas"/>
+          <w:color w:val="000000"/>
+          <w:sz w:val="19"/>
+          <w:szCs w:val="19"/>
+        </w:rPr>
         <w:t xml:space="preserve"> </w:t>
       </w:r>
-      <w:proofErr w:type="spellStart"/>
-      <w:r>
-        <w:t>jqtest</w:t>
-      </w:r>
-      <w:proofErr w:type="spellEnd"/>
-      <w:r>
-        <w:t xml:space="preserve"> and remove the last line that calls </w:t>
-      </w:r>
-      <w:proofErr w:type="spellStart"/>
-      <w:proofErr w:type="gramStart"/>
-      <w:r>
-        <w:t>jqtest.showMsg</w:t>
-      </w:r>
-      <w:proofErr w:type="spellEnd"/>
-      <w:r>
-        <w:t>(</w:t>
-      </w:r>
-      <w:proofErr w:type="gramEnd"/>
-      <w:r>
-        <w:t>).</w:t>
-      </w:r>
-    </w:p>
-    <w:p>
-      <w:r>
-        <w:lastRenderedPageBreak/>
-        <w:t xml:space="preserve">In </w:t>
-      </w:r>
-      <w:proofErr w:type="spellStart"/>
-      <w:r>
-        <w:t>app.ts</w:t>
-      </w:r>
-      <w:proofErr w:type="spellEnd"/>
-      <w:r>
-        <w:t>, import</w:t>
-      </w:r>
-      <w:r>
-        <w:t xml:space="preserve"> </w:t>
-      </w:r>
-      <w:proofErr w:type="spellStart"/>
-      <w:r>
-        <w:t>jqtest</w:t>
-      </w:r>
-      <w:proofErr w:type="spellEnd"/>
-      <w:r>
-        <w:t>:</w:t>
-      </w:r>
-    </w:p>
-    <w:p>
-      <w:proofErr w:type="gramStart"/>
-      <w:r>
-        <w:rPr>
-          <w:rFonts w:ascii="Consolas" w:hAnsi="Consolas" w:cs="Consolas"/>
-          <w:color w:val="0000FF"/>
-          <w:sz w:val="19"/>
-          <w:szCs w:val="19"/>
-        </w:rPr>
-        <w:t>import</w:t>
-      </w:r>
-      <w:proofErr w:type="gramEnd"/>
-      <w:r>
-        <w:rPr>
-          <w:rFonts w:ascii="Consolas" w:hAnsi="Consolas" w:cs="Consolas"/>
-          <w:color w:val="000000"/>
-          <w:sz w:val="19"/>
-          <w:szCs w:val="19"/>
-        </w:rPr>
-        <w:t xml:space="preserve"> { </w:t>
-      </w:r>
-      <w:proofErr w:type="spellStart"/>
-      <w:r>
-        <w:rPr>
-          <w:rFonts w:ascii="Consolas" w:hAnsi="Consolas" w:cs="Consolas"/>
-          <w:color w:val="000000"/>
-          <w:sz w:val="19"/>
-          <w:szCs w:val="19"/>
-        </w:rPr>
-        <w:t>jqtest</w:t>
-      </w:r>
-      <w:proofErr w:type="spellEnd"/>
-      <w:r>
-        <w:rPr>
-          <w:rFonts w:ascii="Consolas" w:hAnsi="Consolas" w:cs="Consolas"/>
-          <w:color w:val="000000"/>
-          <w:sz w:val="19"/>
-          <w:szCs w:val="19"/>
-        </w:rPr>
-        <w:t xml:space="preserve"> } </w:t>
-      </w:r>
-      <w:r>
-        <w:rPr>
-          <w:rFonts w:ascii="Consolas" w:hAnsi="Consolas" w:cs="Consolas"/>
-          <w:color w:val="0000FF"/>
-          <w:sz w:val="19"/>
-          <w:szCs w:val="19"/>
-        </w:rPr>
-        <w:t>from</w:t>
-      </w:r>
-      <w:r>
-        <w:rPr>
-          <w:rFonts w:ascii="Consolas" w:hAnsi="Consolas" w:cs="Consolas"/>
-          <w:color w:val="000000"/>
-          <w:sz w:val="19"/>
-          <w:szCs w:val="19"/>
-        </w:rPr>
-        <w:t xml:space="preserve"> </w:t>
-      </w:r>
       <w:r>
         <w:rPr>
           <w:rFonts w:ascii="Consolas" w:hAnsi="Consolas" w:cs="Consolas"/>
@@ -1569,133 +1120,89 @@
     </w:p>
     <w:p>
       <w:r>
-        <w:t xml:space="preserve">Now modify the code so that it uses </w:t>
-      </w:r>
-      <w:proofErr w:type="spellStart"/>
-      <w:r>
-        <w:t>jqtest</w:t>
-      </w:r>
-      <w:proofErr w:type="spellEnd"/>
-      <w:r>
-        <w:t xml:space="preserve"> in </w:t>
-      </w:r>
-      <w:proofErr w:type="spellStart"/>
-      <w:r>
-        <w:t>app.ts</w:t>
-      </w:r>
-      <w:proofErr w:type="spellEnd"/>
-      <w:r>
-        <w:t xml:space="preserve">. See my </w:t>
+        <w:t xml:space="preserve">Now modify the code so that it uses jqtest in app.ts. See my </w:t>
       </w:r>
       <w:r>
         <w:t>code for an example</w:t>
+      </w:r>
+      <w:r>
+        <w:t>. I also removed the button from Index.cshtml.</w:t>
+      </w:r>
+    </w:p>
+    <w:p>
+      <w:pPr>
+        <w:pStyle w:val="Heading1"/>
+      </w:pPr>
+      <w:r>
+        <w:t>Create API Project</w:t>
+      </w:r>
+    </w:p>
+    <w:p>
+      <w:r>
+        <w:t xml:space="preserve">Create a new project in the solution (right-click the solution, Add &gt; New Project). </w:t>
+      </w:r>
+    </w:p>
+    <w:p>
+      <w:r>
+        <w:t>Choose ASP.NET Core Web Application template using C#.</w:t>
+      </w:r>
+    </w:p>
+    <w:p>
+      <w:r>
+        <w:t>Name it Api, se</w:t>
+      </w:r>
+      <w:r>
+        <w:t xml:space="preserve">t the location in the </w:t>
+      </w:r>
+      <w:r>
+        <w:t>top level solution</w:t>
+      </w:r>
+      <w:r>
+        <w:t xml:space="preserve"> folder (same level as Website)</w:t>
+      </w:r>
+      <w:r>
+        <w:t>.</w:t>
+      </w:r>
+    </w:p>
+    <w:p>
+      <w:r>
+        <w:t>Select API as the project template. Ensure it’s configured for HTTPS.</w:t>
+      </w:r>
+    </w:p>
+    <w:p>
+      <w:r>
+        <w:t>Once created, open the Api project’s properties, select Debug in the left menu, and unclick “Launch browser”. Save the project</w:t>
+      </w:r>
+      <w:r>
+        <w:t xml:space="preserve"> properties</w:t>
       </w:r>
       <w:bookmarkStart w:id="0" w:name="_GoBack"/>
       <w:bookmarkEnd w:id="0"/>
       <w:r>
-        <w:t xml:space="preserve">. I also removed the button from </w:t>
-      </w:r>
-      <w:proofErr w:type="spellStart"/>
-      <w:r>
-        <w:t>Index.cshtml</w:t>
-      </w:r>
-      <w:proofErr w:type="spellEnd"/>
-      <w:r>
         <w:t>.</w:t>
       </w:r>
     </w:p>
     <w:p>
       <w:pPr>
-        <w:pStyle w:val="Title"/>
-      </w:pPr>
-      <w:r>
-        <w:t>Older Attempt That Didn’t Work</w:t>
-      </w:r>
-    </w:p>
-    <w:p>
-      <w:pPr>
         <w:pStyle w:val="Heading1"/>
       </w:pPr>
       <w:r>
-        <w:t>Configuration</w:t>
-      </w:r>
-    </w:p>
-    <w:p>
-      <w:r>
-        <w:t>This document describes the process to create a .NET Core website in Visual Studio with multiple projects. The projects will include:</w:t>
-      </w:r>
-    </w:p>
-    <w:p>
-      <w:pPr>
-        <w:pStyle w:val="ListParagraph"/>
-        <w:numPr>
-          <w:ilvl w:val="0"/>
-          <w:numId w:val="1"/>
-        </w:numPr>
-      </w:pPr>
-      <w:r>
-        <w:t xml:space="preserve">a </w:t>
-      </w:r>
-      <w:r>
-        <w:t>web</w:t>
-      </w:r>
-      <w:r>
-        <w:t>site</w:t>
-      </w:r>
-      <w:r>
-        <w:t xml:space="preserve"> client</w:t>
-      </w:r>
-      <w:r>
-        <w:t xml:space="preserve"> using Typescript</w:t>
-      </w:r>
-    </w:p>
-    <w:p>
-      <w:pPr>
-        <w:pStyle w:val="ListParagraph"/>
-        <w:numPr>
-          <w:ilvl w:val="0"/>
-          <w:numId w:val="1"/>
-        </w:numPr>
-      </w:pPr>
-      <w:r>
-        <w:t>a web API</w:t>
-      </w:r>
-    </w:p>
-    <w:p>
-      <w:pPr>
-        <w:pStyle w:val="ListParagraph"/>
-        <w:numPr>
-          <w:ilvl w:val="0"/>
-          <w:numId w:val="1"/>
-        </w:numPr>
-      </w:pPr>
-      <w:r>
-        <w:t xml:space="preserve">a common area for services and models </w:t>
-      </w:r>
-    </w:p>
-    <w:p>
-      <w:pPr>
-        <w:pStyle w:val="ListParagraph"/>
-        <w:numPr>
-          <w:ilvl w:val="0"/>
-          <w:numId w:val="1"/>
-        </w:numPr>
-      </w:pPr>
-      <w:r>
-        <w:t>a test suite</w:t>
-      </w:r>
-    </w:p>
-    <w:p>
-      <w:r>
-        <w:t xml:space="preserve">I’m creating a solution called </w:t>
-      </w:r>
-      <w:proofErr w:type="spellStart"/>
-      <w:r>
-        <w:t>EntMgr</w:t>
-      </w:r>
-      <w:proofErr w:type="spellEnd"/>
-      <w:r>
-        <w:t>.</w:t>
+        <w:t>Set Multiple Start Projects</w:t>
+      </w:r>
+    </w:p>
+    <w:p>
+      <w:r>
+        <w:t>Right-click solution, select Properties.</w:t>
+      </w:r>
+    </w:p>
+    <w:p>
+      <w:r>
+        <w:t>Common Properties &gt; Startup Project: Select multiple startup projects.</w:t>
+      </w:r>
+    </w:p>
+    <w:p>
+      <w:r>
+        <w:t>Set Action to “Start” for both projects. I don’t know if order matters. Click OK.</w:t>
       </w:r>
     </w:p>
     <w:p>
@@ -1703,336 +1210,22 @@
         <w:pStyle w:val="Heading1"/>
       </w:pPr>
       <w:r>
-        <w:t>Create Solution</w:t>
-      </w:r>
-    </w:p>
-    <w:p>
-      <w:r>
-        <w:t>Create an empty solution, starting in the parent folder, using the command line:</w:t>
-      </w:r>
-    </w:p>
-    <w:p>
-      <w:pPr>
-        <w:pStyle w:val="Heading1"/>
-        <w:rPr>
-          <w:rFonts w:asciiTheme="minorHAnsi" w:eastAsiaTheme="minorHAnsi" w:hAnsiTheme="minorHAnsi" w:cstheme="minorBidi"/>
-          <w:color w:val="auto"/>
-          <w:sz w:val="22"/>
-          <w:szCs w:val="22"/>
-        </w:rPr>
-      </w:pPr>
-      <w:proofErr w:type="spellStart"/>
-      <w:proofErr w:type="gramStart"/>
-      <w:r>
-        <w:rPr>
-          <w:rFonts w:asciiTheme="minorHAnsi" w:eastAsiaTheme="minorHAnsi" w:hAnsiTheme="minorHAnsi" w:cstheme="minorBidi"/>
-          <w:color w:val="auto"/>
-          <w:sz w:val="22"/>
-          <w:szCs w:val="22"/>
-        </w:rPr>
-        <w:t>dotnet</w:t>
-      </w:r>
-      <w:proofErr w:type="spellEnd"/>
-      <w:proofErr w:type="gramEnd"/>
-      <w:r>
-        <w:rPr>
-          <w:rFonts w:asciiTheme="minorHAnsi" w:eastAsiaTheme="minorHAnsi" w:hAnsiTheme="minorHAnsi" w:cstheme="minorBidi"/>
-          <w:color w:val="auto"/>
-          <w:sz w:val="22"/>
-          <w:szCs w:val="22"/>
-        </w:rPr>
-        <w:t xml:space="preserve"> new </w:t>
-      </w:r>
-      <w:proofErr w:type="spellStart"/>
-      <w:r>
-        <w:rPr>
-          <w:rFonts w:asciiTheme="minorHAnsi" w:eastAsiaTheme="minorHAnsi" w:hAnsiTheme="minorHAnsi" w:cstheme="minorBidi"/>
-          <w:color w:val="auto"/>
-          <w:sz w:val="22"/>
-          <w:szCs w:val="22"/>
-        </w:rPr>
-        <w:t>sln</w:t>
-      </w:r>
-      <w:proofErr w:type="spellEnd"/>
-      <w:r>
-        <w:rPr>
-          <w:rFonts w:asciiTheme="minorHAnsi" w:eastAsiaTheme="minorHAnsi" w:hAnsiTheme="minorHAnsi" w:cstheme="minorBidi"/>
-          <w:color w:val="auto"/>
-          <w:sz w:val="22"/>
-          <w:szCs w:val="22"/>
-        </w:rPr>
-        <w:t xml:space="preserve"> -o </w:t>
-      </w:r>
-      <w:proofErr w:type="spellStart"/>
-      <w:r>
-        <w:rPr>
-          <w:rFonts w:asciiTheme="minorHAnsi" w:eastAsiaTheme="minorHAnsi" w:hAnsiTheme="minorHAnsi" w:cstheme="minorBidi"/>
-          <w:color w:val="auto"/>
-          <w:sz w:val="22"/>
-          <w:szCs w:val="22"/>
-        </w:rPr>
-        <w:t>EntMgr</w:t>
-      </w:r>
-      <w:proofErr w:type="spellEnd"/>
-    </w:p>
-    <w:p>
-      <w:pPr>
-        <w:pStyle w:val="Heading1"/>
-      </w:pPr>
-      <w:r>
-        <w:t xml:space="preserve">Create </w:t>
-      </w:r>
-      <w:r>
-        <w:t xml:space="preserve">Typescript </w:t>
-      </w:r>
-      <w:r>
-        <w:t>Website</w:t>
-      </w:r>
-    </w:p>
-    <w:p>
-      <w:r>
-        <w:t>Open Visual Studio and open the solution.</w:t>
-      </w:r>
-    </w:p>
-    <w:p>
-      <w:r>
-        <w:t>Create</w:t>
-      </w:r>
-      <w:r>
-        <w:t xml:space="preserve"> a </w:t>
-      </w:r>
-      <w:r>
-        <w:t xml:space="preserve">new project in the solution (right-click the solution, Add &gt; New Project). </w:t>
-      </w:r>
-    </w:p>
-    <w:p>
-      <w:r>
-        <w:t xml:space="preserve">Follow these </w:t>
-      </w:r>
-      <w:hyperlink r:id="rId8" w:history="1">
-        <w:r>
-          <w:rPr>
-            <w:rStyle w:val="Hyperlink"/>
-          </w:rPr>
-          <w:t>instructions</w:t>
-        </w:r>
-      </w:hyperlink>
-      <w:r>
-        <w:t xml:space="preserve"> to </w:t>
-      </w:r>
-      <w:r>
-        <w:t xml:space="preserve">fill in </w:t>
-      </w:r>
-      <w:r>
-        <w:t xml:space="preserve">the </w:t>
-      </w:r>
-      <w:r>
-        <w:t xml:space="preserve">Typescript </w:t>
-      </w:r>
-      <w:r>
-        <w:t xml:space="preserve">project, making sure you create the project in the </w:t>
-      </w:r>
-      <w:proofErr w:type="spellStart"/>
-      <w:r>
-        <w:t>ParentFolder</w:t>
-      </w:r>
-      <w:proofErr w:type="spellEnd"/>
-      <w:r>
-        <w:t>/</w:t>
-      </w:r>
-      <w:proofErr w:type="spellStart"/>
-      <w:r>
-        <w:t>EntMgr</w:t>
-      </w:r>
-      <w:proofErr w:type="spellEnd"/>
-      <w:r>
-        <w:t xml:space="preserve"> folder.</w:t>
-      </w:r>
-    </w:p>
-    <w:p>
-      <w:pPr>
-        <w:jc w:val="both"/>
-      </w:pPr>
-      <w:r>
-        <w:t xml:space="preserve">To add </w:t>
-      </w:r>
-      <w:proofErr w:type="spellStart"/>
-      <w:r>
-        <w:t>jquery</w:t>
-      </w:r>
-      <w:proofErr w:type="spellEnd"/>
-      <w:r>
-        <w:t xml:space="preserve">, follow these </w:t>
-      </w:r>
-      <w:hyperlink r:id="rId9" w:history="1">
-        <w:r>
-          <w:rPr>
-            <w:rStyle w:val="Hyperlink"/>
-          </w:rPr>
-          <w:t>instructions</w:t>
-        </w:r>
-      </w:hyperlink>
-      <w:r>
-        <w:t>.</w:t>
-      </w:r>
-    </w:p>
-    <w:p>
-      <w:pPr>
-        <w:pStyle w:val="Heading1"/>
-      </w:pPr>
-      <w:r>
-        <w:t>Create API</w:t>
-      </w:r>
-    </w:p>
-    <w:p>
-      <w:r>
-        <w:t xml:space="preserve">Create a new project in the solution (right-click the solution, Add &gt; New Project). </w:t>
-      </w:r>
-    </w:p>
-    <w:p>
-      <w:r>
-        <w:t>Choose ASP.NET Core Web Application template using C#.</w:t>
-      </w:r>
-    </w:p>
-    <w:p>
-      <w:r>
-        <w:t xml:space="preserve">Name it </w:t>
-      </w:r>
-      <w:proofErr w:type="spellStart"/>
-      <w:proofErr w:type="gramStart"/>
-      <w:r>
-        <w:t>Api</w:t>
-      </w:r>
-      <w:proofErr w:type="spellEnd"/>
-      <w:proofErr w:type="gramEnd"/>
-      <w:r>
-        <w:t xml:space="preserve">, set the location in </w:t>
-      </w:r>
-      <w:proofErr w:type="spellStart"/>
-      <w:r>
-        <w:t>ParentFolder</w:t>
-      </w:r>
-      <w:proofErr w:type="spellEnd"/>
-      <w:r>
-        <w:t>/</w:t>
-      </w:r>
-      <w:proofErr w:type="spellStart"/>
-      <w:r>
-        <w:t>EntMgr</w:t>
-      </w:r>
-      <w:proofErr w:type="spellEnd"/>
-      <w:r>
-        <w:t>.</w:t>
-      </w:r>
-    </w:p>
-    <w:p>
-      <w:r>
-        <w:t xml:space="preserve">Select </w:t>
-      </w:r>
-      <w:r>
-        <w:t xml:space="preserve">API </w:t>
-      </w:r>
-      <w:r>
-        <w:t>as the project template. Ensure it’s configured for HTTPS.</w:t>
-      </w:r>
-    </w:p>
-    <w:p>
-      <w:pPr>
-        <w:pStyle w:val="Heading1"/>
-      </w:pPr>
-      <w:r>
-        <w:lastRenderedPageBreak/>
-        <w:t>TODO_CAB: describe data store and test project creation</w:t>
-      </w:r>
-    </w:p>
-    <w:p>
-      <w:pPr>
-        <w:pStyle w:val="Heading1"/>
-      </w:pPr>
-      <w:r>
-        <w:t>Set Multiple Start Projects</w:t>
-      </w:r>
-    </w:p>
-    <w:p>
-      <w:r>
-        <w:t>Right-click solution, select Properties.</w:t>
-      </w:r>
-    </w:p>
-    <w:p>
-      <w:r>
-        <w:t>Common Properties &gt; Startup Project: Select multiple startup projects.</w:t>
-      </w:r>
-    </w:p>
-    <w:p>
-      <w:r>
-        <w:t>Set Action to “Start” for both projects. I don’t know if order matters. Click OK.</w:t>
-      </w:r>
-    </w:p>
-    <w:p>
-      <w:pPr>
-        <w:pStyle w:val="Heading1"/>
-      </w:pPr>
-      <w:r>
-        <w:t>TODO_CAB: Describe Setting Project Dependencies</w:t>
-      </w:r>
-    </w:p>
-    <w:p>
-      <w:pPr>
-        <w:pStyle w:val="Heading1"/>
-      </w:pPr>
-      <w:r>
         <w:t>Configure CORS</w:t>
       </w:r>
     </w:p>
     <w:p>
       <w:r>
-        <w:t>For the website</w:t>
-      </w:r>
-      <w:r>
-        <w:t xml:space="preserve"> </w:t>
-      </w:r>
-      <w:r>
-        <w:t>to</w:t>
-      </w:r>
-      <w:r>
-        <w:t xml:space="preserve"> call the API</w:t>
-      </w:r>
-      <w:r>
-        <w:t>, we need to add a little code</w:t>
-      </w:r>
-      <w:r>
-        <w:t>. Otherwise you’ll get an error.</w:t>
-      </w:r>
-    </w:p>
-    <w:p>
-      <w:r>
-        <w:t xml:space="preserve">Open the API’s </w:t>
-      </w:r>
-      <w:proofErr w:type="spellStart"/>
-      <w:r>
-        <w:t>Startup.cs</w:t>
-      </w:r>
-      <w:proofErr w:type="spellEnd"/>
-      <w:r>
-        <w:t>.</w:t>
-      </w:r>
-    </w:p>
-    <w:p>
-      <w:r>
-        <w:t xml:space="preserve">Add the following to the beginning of </w:t>
-      </w:r>
-      <w:proofErr w:type="spellStart"/>
-      <w:proofErr w:type="gramStart"/>
-      <w:r>
-        <w:t>ConfigureServices</w:t>
-      </w:r>
-      <w:proofErr w:type="spellEnd"/>
-      <w:r>
-        <w:t>(</w:t>
-      </w:r>
-      <w:proofErr w:type="gramEnd"/>
-      <w:r>
-        <w:t>):</w:t>
+        <w:t>For the website to call the API, we need to add a little code. Otherwise you’ll get an error.</w:t>
+      </w:r>
+    </w:p>
+    <w:p>
+      <w:r>
+        <w:t>Open the API’s Startup.cs.</w:t>
+      </w:r>
+    </w:p>
+    <w:p>
+      <w:r>
+        <w:t>Add the following to the beginning of ConfigureServices():</w:t>
       </w:r>
     </w:p>
     <w:p>
@@ -2055,38 +1248,7 @@
           <w:sz w:val="19"/>
           <w:szCs w:val="19"/>
         </w:rPr>
-        <w:t xml:space="preserve">            </w:t>
-      </w:r>
-      <w:proofErr w:type="spellStart"/>
-      <w:proofErr w:type="gramStart"/>
-      <w:r>
-        <w:rPr>
-          <w:rFonts w:ascii="Consolas" w:hAnsi="Consolas" w:cs="Consolas"/>
-          <w:color w:val="000000"/>
-          <w:sz w:val="19"/>
-          <w:szCs w:val="19"/>
-        </w:rPr>
-        <w:t>services.AddCors</w:t>
-      </w:r>
-      <w:proofErr w:type="spellEnd"/>
-      <w:r>
-        <w:rPr>
-          <w:rFonts w:ascii="Consolas" w:hAnsi="Consolas" w:cs="Consolas"/>
-          <w:color w:val="000000"/>
-          <w:sz w:val="19"/>
-          <w:szCs w:val="19"/>
-        </w:rPr>
-        <w:t>(</w:t>
-      </w:r>
-      <w:proofErr w:type="gramEnd"/>
-      <w:r>
-        <w:rPr>
-          <w:rFonts w:ascii="Consolas" w:hAnsi="Consolas" w:cs="Consolas"/>
-          <w:color w:val="000000"/>
-          <w:sz w:val="19"/>
-          <w:szCs w:val="19"/>
-        </w:rPr>
-        <w:t>options =&gt;</w:t>
+        <w:t xml:space="preserve">            services.AddCors(options =&gt;</w:t>
       </w:r>
     </w:p>
     <w:p>
@@ -2132,30 +1294,8 @@
           <w:sz w:val="19"/>
           <w:szCs w:val="19"/>
         </w:rPr>
-        <w:t xml:space="preserve">                </w:t>
-      </w:r>
-      <w:proofErr w:type="spellStart"/>
-      <w:proofErr w:type="gramStart"/>
-      <w:r>
-        <w:rPr>
-          <w:rFonts w:ascii="Consolas" w:hAnsi="Consolas" w:cs="Consolas"/>
-          <w:color w:val="000000"/>
-          <w:sz w:val="19"/>
-          <w:szCs w:val="19"/>
-        </w:rPr>
-        <w:t>options.AddPolicy</w:t>
-      </w:r>
-      <w:proofErr w:type="spellEnd"/>
-      <w:r>
-        <w:rPr>
-          <w:rFonts w:ascii="Consolas" w:hAnsi="Consolas" w:cs="Consolas"/>
-          <w:color w:val="000000"/>
-          <w:sz w:val="19"/>
-          <w:szCs w:val="19"/>
-        </w:rPr>
-        <w:t>(</w:t>
-      </w:r>
-      <w:proofErr w:type="gramEnd"/>
+        <w:t xml:space="preserve">                options.AddPolicy(</w:t>
+      </w:r>
       <w:r>
         <w:rPr>
           <w:rFonts w:ascii="Consolas" w:hAnsi="Consolas" w:cs="Consolas"/>
@@ -2163,27 +1303,7 @@
           <w:sz w:val="19"/>
           <w:szCs w:val="19"/>
         </w:rPr>
-        <w:t>"</w:t>
-      </w:r>
-      <w:proofErr w:type="spellStart"/>
-      <w:r>
-        <w:rPr>
-          <w:rFonts w:ascii="Consolas" w:hAnsi="Consolas" w:cs="Consolas"/>
-          <w:color w:val="A31515"/>
-          <w:sz w:val="19"/>
-          <w:szCs w:val="19"/>
-        </w:rPr>
-        <w:t>AllowSpecificOrigin</w:t>
-      </w:r>
-      <w:proofErr w:type="spellEnd"/>
-      <w:r>
-        <w:rPr>
-          <w:rFonts w:ascii="Consolas" w:hAnsi="Consolas" w:cs="Consolas"/>
-          <w:color w:val="A31515"/>
-          <w:sz w:val="19"/>
-          <w:szCs w:val="19"/>
-        </w:rPr>
-        <w:t>"</w:t>
+        <w:t>"AllowSpecificOrigin"</w:t>
       </w:r>
       <w:r>
         <w:rPr>
@@ -2215,87 +1335,7 @@
           <w:sz w:val="19"/>
           <w:szCs w:val="19"/>
         </w:rPr>
-        <w:t xml:space="preserve">                        </w:t>
-      </w:r>
-      <w:proofErr w:type="gramStart"/>
-      <w:r>
-        <w:rPr>
-          <w:rFonts w:ascii="Consolas" w:hAnsi="Consolas" w:cs="Consolas"/>
-          <w:color w:val="000000"/>
-          <w:sz w:val="19"/>
-          <w:szCs w:val="19"/>
-        </w:rPr>
-        <w:t>builder</w:t>
-      </w:r>
-      <w:proofErr w:type="gramEnd"/>
-      <w:r>
-        <w:rPr>
-          <w:rFonts w:ascii="Consolas" w:hAnsi="Consolas" w:cs="Consolas"/>
-          <w:color w:val="000000"/>
-          <w:sz w:val="19"/>
-          <w:szCs w:val="19"/>
-        </w:rPr>
-        <w:t xml:space="preserve"> =&gt; </w:t>
-      </w:r>
-      <w:proofErr w:type="spellStart"/>
-      <w:r>
-        <w:rPr>
-          <w:rFonts w:ascii="Consolas" w:hAnsi="Consolas" w:cs="Consolas"/>
-          <w:color w:val="000000"/>
-          <w:sz w:val="19"/>
-          <w:szCs w:val="19"/>
-        </w:rPr>
-        <w:t>builder.AllowAnyOrigin</w:t>
-      </w:r>
-      <w:proofErr w:type="spellEnd"/>
-      <w:r>
-        <w:rPr>
-          <w:rFonts w:ascii="Consolas" w:hAnsi="Consolas" w:cs="Consolas"/>
-          <w:color w:val="000000"/>
-          <w:sz w:val="19"/>
-          <w:szCs w:val="19"/>
-        </w:rPr>
-        <w:t>().</w:t>
-      </w:r>
-      <w:proofErr w:type="spellStart"/>
-      <w:r>
-        <w:rPr>
-          <w:rFonts w:ascii="Consolas" w:hAnsi="Consolas" w:cs="Consolas"/>
-          <w:color w:val="000000"/>
-          <w:sz w:val="19"/>
-          <w:szCs w:val="19"/>
-        </w:rPr>
-        <w:t>AllowAnyHeader</w:t>
-      </w:r>
-      <w:proofErr w:type="spellEnd"/>
-      <w:r>
-        <w:rPr>
-          <w:rFonts w:ascii="Consolas" w:hAnsi="Consolas" w:cs="Consolas"/>
-          <w:color w:val="000000"/>
-          <w:sz w:val="19"/>
-          <w:szCs w:val="19"/>
-        </w:rPr>
-        <w:t>().</w:t>
-      </w:r>
-      <w:proofErr w:type="spellStart"/>
-      <w:r>
-        <w:rPr>
-          <w:rFonts w:ascii="Consolas" w:hAnsi="Consolas" w:cs="Consolas"/>
-          <w:color w:val="000000"/>
-          <w:sz w:val="19"/>
-          <w:szCs w:val="19"/>
-        </w:rPr>
-        <w:t>AllowAnyMethod</w:t>
-      </w:r>
-      <w:proofErr w:type="spellEnd"/>
-      <w:r>
-        <w:rPr>
-          <w:rFonts w:ascii="Consolas" w:hAnsi="Consolas" w:cs="Consolas"/>
-          <w:color w:val="000000"/>
-          <w:sz w:val="19"/>
-          <w:szCs w:val="19"/>
-        </w:rPr>
-        <w:t>());</w:t>
+        <w:t xml:space="preserve">                        builder =&gt; builder.AllowAnyOrigin().AllowAnyHeader().AllowAnyMethod());</w:t>
       </w:r>
     </w:p>
     <w:p>
@@ -2324,15 +1364,53 @@
     <w:p/>
     <w:p>
       <w:r>
-        <w:t xml:space="preserve">Add the following to </w:t>
-      </w:r>
-      <w:proofErr w:type="gramStart"/>
-      <w:r>
-        <w:t>Configure(</w:t>
-      </w:r>
-      <w:proofErr w:type="gramEnd"/>
-      <w:r>
-        <w:t>) (not sure if it matters where in the method you add it):</w:t>
+        <w:t>Add the following to Configure() (not sure if it matters where in the method you add it):</w:t>
+      </w:r>
+    </w:p>
+    <w:p>
+      <w:pPr>
+        <w:rPr>
+          <w:rFonts w:ascii="Consolas" w:hAnsi="Consolas" w:cs="Consolas"/>
+          <w:color w:val="000000"/>
+          <w:sz w:val="19"/>
+          <w:szCs w:val="19"/>
+        </w:rPr>
+      </w:pPr>
+      <w:r>
+        <w:rPr>
+          <w:rFonts w:ascii="Consolas" w:hAnsi="Consolas" w:cs="Consolas"/>
+          <w:color w:val="000000"/>
+          <w:sz w:val="19"/>
+          <w:szCs w:val="19"/>
+        </w:rPr>
+        <w:t xml:space="preserve">            </w:t>
+      </w:r>
+      <w:r>
+        <w:rPr>
+          <w:rFonts w:ascii="Consolas" w:hAnsi="Consolas" w:cs="Consolas"/>
+          <w:color w:val="000000"/>
+          <w:sz w:val="19"/>
+          <w:szCs w:val="19"/>
+        </w:rPr>
+        <w:t>app.UseCors(</w:t>
+      </w:r>
+      <w:r>
+        <w:rPr>
+          <w:rFonts w:ascii="Consolas" w:hAnsi="Consolas" w:cs="Consolas"/>
+          <w:color w:val="A31515"/>
+          <w:sz w:val="19"/>
+          <w:szCs w:val="19"/>
+        </w:rPr>
+        <w:t>"AllowSpecificOrigin"</w:t>
+      </w:r>
+      <w:r>
+        <w:rPr>
+          <w:rFonts w:ascii="Consolas" w:hAnsi="Consolas" w:cs="Consolas"/>
+          <w:color w:val="000000"/>
+          <w:sz w:val="19"/>
+          <w:szCs w:val="19"/>
+        </w:rPr>
+        <w:t>);</w:t>
       </w:r>
     </w:p>
     <w:p>
@@ -2340,28 +1418,29 @@
         <w:pStyle w:val="Heading1"/>
       </w:pPr>
       <w:r>
+        <w:lastRenderedPageBreak/>
+        <w:t>TODO_CAB: describe data store and test project creation</w:t>
+      </w:r>
+    </w:p>
+    <w:p>
+      <w:pPr>
+        <w:pStyle w:val="Heading1"/>
+      </w:pPr>
+      <w:r>
+        <w:t>TODO_CAB: Describe Setting Project Dependencies</w:t>
+      </w:r>
+    </w:p>
+    <w:p>
+      <w:pPr>
+        <w:pStyle w:val="Heading1"/>
+      </w:pPr>
+      <w:r>
         <w:t>Modify Sample Code</w:t>
       </w:r>
     </w:p>
     <w:p>
       <w:r>
-        <w:t xml:space="preserve">To prove that the website can call the API, modify </w:t>
-      </w:r>
-      <w:proofErr w:type="spellStart"/>
-      <w:r>
-        <w:t>Api</w:t>
-      </w:r>
-      <w:proofErr w:type="spellEnd"/>
-      <w:r>
-        <w:t>/Controllers/</w:t>
-      </w:r>
-      <w:proofErr w:type="spellStart"/>
-      <w:r>
-        <w:t>WeatherForecastController.cs</w:t>
-      </w:r>
-      <w:proofErr w:type="spellEnd"/>
-      <w:r>
-        <w:t>. Change the values in Summaries to anything else.</w:t>
+        <w:t>To prove that the website can call the API, modify Api/Controllers/WeatherForecastController.cs. Change the values in Summaries to anything else.</w:t>
       </w:r>
     </w:p>
     <w:p>
@@ -2369,6 +1448,7 @@
         <w:t>In Web/</w:t>
       </w:r>
     </w:p>
+    <w:p/>
     <w:sectPr>
       <w:pgSz w:w="12240" w:h="15840"/>
       <w:pgMar w:top="1440" w:right="1440" w:bottom="1440" w:left="1440" w:header="720" w:footer="720" w:gutter="0"/>
@@ -3327,7 +2407,7 @@
 </file>
 
 <file path=customXml/itemProps1.xml><?xml version="1.0" encoding="utf-8"?>
-<ds:datastoreItem xmlns:ds="http://schemas.openxmlformats.org/officeDocument/2006/customXml" ds:itemID="{7D526054-7B0A-4C83-9334-12F217F51C01}">
+<ds:datastoreItem xmlns:ds="http://schemas.openxmlformats.org/officeDocument/2006/customXml" ds:itemID="{6F4F9836-783E-486E-8A7E-1734201729B6}">
   <ds:schemaRefs>
     <ds:schemaRef ds:uri="http://schemas.openxmlformats.org/officeDocument/2006/bibliography"/>
   </ds:schemaRefs>

</xml_diff>

<commit_message>
Add Common project, move sample model into it.
</commit_message>
<xml_diff>
--- a/docs/Creating a .NET Core 3.1 Application.docx
+++ b/docs/Creating a .NET Core 3.1 Application.docx
@@ -1176,8 +1176,6 @@
       <w:r>
         <w:t xml:space="preserve"> properties</w:t>
       </w:r>
-      <w:bookmarkStart w:id="0" w:name="_GoBack"/>
-      <w:bookmarkEnd w:id="0"/>
       <w:r>
         <w:t>.</w:t>
       </w:r>
@@ -1418,36 +1416,122 @@
         <w:pStyle w:val="Heading1"/>
       </w:pPr>
       <w:r>
-        <w:lastRenderedPageBreak/>
-        <w:t>TODO_CAB: describe data store and test project creation</w:t>
-      </w:r>
+        <w:t>Modify Sample</w:t>
+      </w:r>
+      <w:r>
+        <w:t xml:space="preserve"> </w:t>
+      </w:r>
+      <w:r>
+        <w:t>Code</w:t>
+      </w:r>
+    </w:p>
+    <w:p>
+      <w:r>
+        <w:t xml:space="preserve">To prove that the website can call the API, modify </w:t>
+      </w:r>
+      <w:r>
+        <w:t xml:space="preserve">the Typescript code to call the WeatherForecast endpoint (the sample controller in the Api project). </w:t>
+      </w:r>
+      <w:r>
+        <w:t>See the template for an example.</w:t>
+      </w:r>
+    </w:p>
+    <w:p>
+      <w:r>
+        <w:t>Note: the API’s URL can be found by opening the Api project properties, selecting Debug in the left menu, and in the Web Server Settings section, copy the URL next to “Enable SSL”.</w:t>
+      </w:r>
+    </w:p>
+    <w:p>
+      <w:pPr>
+        <w:rPr>
+          <w:rFonts w:ascii="Consolas" w:hAnsi="Consolas" w:cs="Consolas"/>
+          <w:color w:val="000000"/>
+          <w:sz w:val="19"/>
+          <w:szCs w:val="19"/>
+        </w:rPr>
+      </w:pPr>
     </w:p>
     <w:p>
       <w:pPr>
         <w:pStyle w:val="Heading1"/>
       </w:pPr>
       <w:r>
-        <w:t>TODO_CAB: Describe Setting Project Dependencies</w:t>
-      </w:r>
-    </w:p>
-    <w:p>
-      <w:pPr>
-        <w:pStyle w:val="Heading1"/>
-      </w:pPr>
-      <w:r>
-        <w:t>Modify Sample Code</w:t>
-      </w:r>
-    </w:p>
-    <w:p>
-      <w:r>
-        <w:t>To prove that the website can call the API, modify Api/Controllers/WeatherForecastController.cs. Change the values in Summaries to anything else.</w:t>
-      </w:r>
-    </w:p>
-    <w:p>
-      <w:r>
-        <w:t>In Web/</w:t>
-      </w:r>
-    </w:p>
+        <w:t>Create Common Project</w:t>
+      </w:r>
+    </w:p>
+    <w:p>
+      <w:r>
+        <w:t xml:space="preserve">The PQP app contains a Common project that includes models and repositories used by multiple projects. In keeping with that idea, </w:t>
+      </w:r>
+      <w:r>
+        <w:t xml:space="preserve">create a new </w:t>
+      </w:r>
+      <w:r>
+        <w:t xml:space="preserve">.NET Core Class Library </w:t>
+      </w:r>
+      <w:r>
+        <w:t xml:space="preserve">project </w:t>
+      </w:r>
+      <w:r>
+        <w:t xml:space="preserve">in the solution </w:t>
+      </w:r>
+      <w:r>
+        <w:t xml:space="preserve">called Common, at the same level as the other two projects, for our models and repositories. </w:t>
+      </w:r>
+    </w:p>
+    <w:p>
+      <w:r>
+        <w:t>I’d like to add a services layer that will sit between controllers and repositories. Controllers and repositories are theoretically supposed to be thin layers, with a services layer that handles most of the business logic.</w:t>
+      </w:r>
+    </w:p>
+    <w:p>
+      <w:r>
+        <w:t xml:space="preserve">So within Common, create Services, Repositories, and Models folders. </w:t>
+      </w:r>
+    </w:p>
+    <w:p>
+      <w:r>
+        <w:t>Move WeatherForecast.cs fro</w:t>
+      </w:r>
+      <w:r>
+        <w:t xml:space="preserve">m the Api project into </w:t>
+      </w:r>
+      <w:r>
+        <w:t>Common/</w:t>
+      </w:r>
+      <w:bookmarkStart w:id="0" w:name="_GoBack"/>
+      <w:bookmarkEnd w:id="0"/>
+      <w:r>
+        <w:t>Models and change its namespace to Common.Models.</w:t>
+      </w:r>
+    </w:p>
+    <w:p>
+      <w:r>
+        <w:t>Now you should have build errors in WeatherForecastController since it doesn’t know where the WeatherForecast model is. We need to add a dependency.</w:t>
+      </w:r>
+    </w:p>
+    <w:p>
+      <w:pPr>
+        <w:pStyle w:val="Heading2"/>
+      </w:pPr>
+      <w:r>
+        <w:t>Create a Dependency</w:t>
+      </w:r>
+    </w:p>
+    <w:p>
+      <w:r>
+        <w:t xml:space="preserve">Right click on </w:t>
+      </w:r>
+      <w:r>
+        <w:t>Api &gt; Dependencies, select Add Reference, and check Common.</w:t>
+      </w:r>
+    </w:p>
+    <w:p>
+      <w:r>
+        <w:t>Modify WeatherForecastController.cs to reference the WeatherForecast model from Common.Models.</w:t>
+      </w:r>
+    </w:p>
+    <w:p/>
     <w:p/>
     <w:sectPr>
       <w:pgSz w:w="12240" w:h="15840"/>
@@ -2407,7 +2491,7 @@
 </file>
 
 <file path=customXml/itemProps1.xml><?xml version="1.0" encoding="utf-8"?>
-<ds:datastoreItem xmlns:ds="http://schemas.openxmlformats.org/officeDocument/2006/customXml" ds:itemID="{6F4F9836-783E-486E-8A7E-1734201729B6}">
+<ds:datastoreItem xmlns:ds="http://schemas.openxmlformats.org/officeDocument/2006/customXml" ds:itemID="{15F2A7F5-5DAE-49C7-81DB-75344FD9E568}">
   <ds:schemaRefs>
     <ds:schemaRef ds:uri="http://schemas.openxmlformats.org/officeDocument/2006/bibliography"/>
   </ds:schemaRefs>

</xml_diff>